<commit_message>
Commit lastest working code for Edit Error. Editing errors creates new errors currently. Adding updated use case description and UAT testing scripts for this use case
</commit_message>
<xml_diff>
--- a/documents/Use Case Descriptions/Full Use case Description 2 - Modify Error In System.docx
+++ b/documents/Use Case Descriptions/Full Use case Description 2 - Modify Error In System.docx
@@ -1,6 +1,6 @@
 
 <file path=word/document.xml><?xml version="1.0" encoding="utf-8"?>
-<w:document xmlns:wpc="http://schemas.microsoft.com/office/word/2010/wordprocessingCanvas" xmlns:mc="http://schemas.openxmlformats.org/markup-compatibility/2006" xmlns:o="urn:schemas-microsoft-com:office:office" xmlns:r="http://schemas.openxmlformats.org/officeDocument/2006/relationships" xmlns:m="http://schemas.openxmlformats.org/officeDocument/2006/math" xmlns:v="urn:schemas-microsoft-com:vml" xmlns:wp14="http://schemas.microsoft.com/office/word/2010/wordprocessingDrawing" xmlns:wp="http://schemas.openxmlformats.org/drawingml/2006/wordprocessingDrawing" xmlns:w10="urn:schemas-microsoft-com:office:word" xmlns:w="http://schemas.openxmlformats.org/wordprocessingml/2006/main" xmlns:w14="http://schemas.microsoft.com/office/word/2010/wordml" xmlns:w15="http://schemas.microsoft.com/office/word/2012/wordml" xmlns:wpg="http://schemas.microsoft.com/office/word/2010/wordprocessingGroup" xmlns:wpi="http://schemas.microsoft.com/office/word/2010/wordprocessingInk" xmlns:wne="http://schemas.microsoft.com/office/word/2006/wordml" xmlns:wps="http://schemas.microsoft.com/office/word/2010/wordprocessingShape" mc:Ignorable="w14 w15 wp14">
+<w:document xmlns:wpc="http://schemas.microsoft.com/office/word/2010/wordprocessingCanvas" xmlns:cx="http://schemas.microsoft.com/office/drawing/2014/chartex" xmlns:cx1="http://schemas.microsoft.com/office/drawing/2015/9/8/chartex" xmlns:cx2="http://schemas.microsoft.com/office/drawing/2015/10/21/chartex" xmlns:cx3="http://schemas.microsoft.com/office/drawing/2016/5/9/chartex" xmlns:cx4="http://schemas.microsoft.com/office/drawing/2016/5/10/chartex" xmlns:cx5="http://schemas.microsoft.com/office/drawing/2016/5/11/chartex" xmlns:cx6="http://schemas.microsoft.com/office/drawing/2016/5/12/chartex" xmlns:cx7="http://schemas.microsoft.com/office/drawing/2016/5/13/chartex" xmlns:cx8="http://schemas.microsoft.com/office/drawing/2016/5/14/chartex" xmlns:mc="http://schemas.openxmlformats.org/markup-compatibility/2006" xmlns:aink="http://schemas.microsoft.com/office/drawing/2016/ink" xmlns:am3d="http://schemas.microsoft.com/office/drawing/2017/model3d" xmlns:o="urn:schemas-microsoft-com:office:office" xmlns:r="http://schemas.openxmlformats.org/officeDocument/2006/relationships" xmlns:m="http://schemas.openxmlformats.org/officeDocument/2006/math" xmlns:v="urn:schemas-microsoft-com:vml" xmlns:wp14="http://schemas.microsoft.com/office/word/2010/wordprocessingDrawing" xmlns:wp="http://schemas.openxmlformats.org/drawingml/2006/wordprocessingDrawing" xmlns:w10="urn:schemas-microsoft-com:office:word" xmlns:w="http://schemas.openxmlformats.org/wordprocessingml/2006/main" xmlns:w14="http://schemas.microsoft.com/office/word/2010/wordml" xmlns:w15="http://schemas.microsoft.com/office/word/2012/wordml" xmlns:w16cid="http://schemas.microsoft.com/office/word/2016/wordml/cid" xmlns:w16se="http://schemas.microsoft.com/office/word/2015/wordml/symex" xmlns:wpg="http://schemas.microsoft.com/office/word/2010/wordprocessingGroup" xmlns:wpi="http://schemas.microsoft.com/office/word/2010/wordprocessingInk" xmlns:wne="http://schemas.microsoft.com/office/word/2006/wordml" xmlns:wps="http://schemas.microsoft.com/office/word/2010/wordprocessingShape" mc:Ignorable="w14 w15 w16se w16cid wp14">
   <w:body>
     <w:p>
       <w:pPr>
@@ -70,7 +70,31 @@
         <w:pStyle w:val="ListParagraph"/>
       </w:pPr>
       <w:r>
-        <w:t>Wants to modify the details of an error they have entered, they select the error from a list of errors submitted by that user, and enter the details to be changed,</w:t>
+        <w:t>Wants to modify the details of an error they have entered, they s</w:t>
+      </w:r>
+      <w:r>
+        <w:t>earch for the</w:t>
+      </w:r>
+      <w:r>
+        <w:t xml:space="preserve"> error from a list of errors submitted,</w:t>
+      </w:r>
+      <w:r>
+        <w:t xml:space="preserve"> select the error.</w:t>
+      </w:r>
+      <w:r>
+        <w:t xml:space="preserve"> </w:t>
+      </w:r>
+      <w:r>
+        <w:t>The error details upload into the form and the user</w:t>
+      </w:r>
+      <w:r>
+        <w:t xml:space="preserve"> </w:t>
+      </w:r>
+      <w:r>
+        <w:t>amends</w:t>
+      </w:r>
+      <w:r>
+        <w:t xml:space="preserve"> the details to be changed,</w:t>
       </w:r>
     </w:p>
     <w:p>
@@ -80,6 +104,8 @@
       <w:r>
         <w:t>So that the error can be correctly reported on later.</w:t>
       </w:r>
+      <w:bookmarkStart w:id="0" w:name="_GoBack"/>
+      <w:bookmarkEnd w:id="0"/>
     </w:p>
     <w:p>
       <w:pPr>
@@ -112,7 +138,10 @@
         </w:numPr>
       </w:pPr>
       <w:r>
-        <w:t>Basic user</w:t>
+        <w:t>Administrator/Supervisor</w:t>
+      </w:r>
+      <w:r>
+        <w:t xml:space="preserve"> user</w:t>
       </w:r>
     </w:p>
     <w:p>
@@ -124,7 +153,19 @@
         </w:numPr>
       </w:pPr>
       <w:r>
-        <w:t>A basic user of the system, with no additional permissions</w:t>
+        <w:t>A</w:t>
+      </w:r>
+      <w:r>
+        <w:t>n administrator</w:t>
+      </w:r>
+      <w:r>
+        <w:t xml:space="preserve"> user of the system, with </w:t>
+      </w:r>
+      <w:r>
+        <w:t>full</w:t>
+      </w:r>
+      <w:r>
+        <w:t xml:space="preserve"> permissions</w:t>
       </w:r>
     </w:p>
     <w:p>
@@ -274,7 +315,13 @@
               <w:t xml:space="preserve">1.1: </w:t>
             </w:r>
             <w:r>
-              <w:t>The user selects the option to edit a record.</w:t>
+              <w:t xml:space="preserve">The user selects the option to </w:t>
+            </w:r>
+            <w:r>
+              <w:t>search for</w:t>
+            </w:r>
+            <w:r>
+              <w:t xml:space="preserve"> a record.</w:t>
             </w:r>
           </w:p>
         </w:tc>
@@ -294,7 +341,13 @@
               <w:t xml:space="preserve">: The </w:t>
             </w:r>
             <w:r>
-              <w:t>server sends the user a list of error reports generated by that user account.</w:t>
+              <w:t xml:space="preserve">server sends the user a list of error reports </w:t>
+            </w:r>
+            <w:r>
+              <w:t>available with an option to refine search</w:t>
+            </w:r>
+            <w:r>
+              <w:t>.</w:t>
             </w:r>
           </w:p>
         </w:tc>
@@ -345,7 +398,10 @@
               <w:t xml:space="preserve"> </w:t>
             </w:r>
             <w:r>
-              <w:t>sends the user the data recorded for that error.</w:t>
+              <w:t>sends the user t</w:t>
+            </w:r>
+            <w:r>
+              <w:t>he data record, loading it into the Error Form</w:t>
             </w:r>
           </w:p>
         </w:tc>
@@ -361,7 +417,13 @@
               <w:ind w:left="0"/>
             </w:pPr>
             <w:r>
-              <w:t>3.1: The user edits the necessary data and resubmits it.</w:t>
+              <w:t>3.1: The user</w:t>
+            </w:r>
+            <w:r>
+              <w:t xml:space="preserve"> edits the necessary data and submits the Error Form</w:t>
+            </w:r>
+            <w:r>
+              <w:t>.</w:t>
             </w:r>
           </w:p>
         </w:tc>
@@ -493,15 +555,7 @@
         <w:t xml:space="preserve">If at step </w:t>
       </w:r>
       <w:r>
-        <w:t xml:space="preserve">1.2, 2.2. </w:t>
-      </w:r>
-      <w:proofErr w:type="gramStart"/>
-      <w:r>
-        <w:t>or</w:t>
-      </w:r>
-      <w:proofErr w:type="gramEnd"/>
-      <w:r>
-        <w:t xml:space="preserve"> 3.2</w:t>
+        <w:t>1.2, 2.2. or 3.2</w:t>
       </w:r>
       <w:r>
         <w:t xml:space="preserve"> of the normal flow </w:t>
@@ -678,6 +732,7 @@
           </w:tcPr>
           <w:p>
             <w:r>
+              <w:lastRenderedPageBreak/>
               <w:t xml:space="preserve"> </w:t>
             </w:r>
           </w:p>
@@ -714,13 +769,10 @@
           <w:numId w:val="3"/>
         </w:numPr>
       </w:pPr>
-      <w:bookmarkStart w:id="0" w:name="_GoBack"/>
-      <w:r>
-        <w:lastRenderedPageBreak/>
+      <w:r>
         <w:t>User abandoning use case</w:t>
       </w:r>
     </w:p>
-    <w:bookmarkEnd w:id="0"/>
     <w:p>
       <w:pPr>
         <w:pStyle w:val="ListParagraph"/>
@@ -864,12 +916,7 @@
       </w:pPr>
     </w:p>
     <w:sectPr>
-      <w:headerReference w:type="even" r:id="rId7"/>
-      <w:headerReference w:type="default" r:id="rId8"/>
-      <w:footerReference w:type="even" r:id="rId9"/>
-      <w:footerReference w:type="default" r:id="rId10"/>
-      <w:headerReference w:type="first" r:id="rId11"/>
-      <w:footerReference w:type="first" r:id="rId12"/>
+      <w:headerReference w:type="default" r:id="rId7"/>
       <w:pgSz w:w="11906" w:h="16838"/>
       <w:pgMar w:top="1440" w:right="1440" w:bottom="1440" w:left="1440" w:header="708" w:footer="708" w:gutter="0"/>
       <w:cols w:space="708"/>
@@ -880,7 +927,7 @@
 </file>
 
 <file path=word/endnotes.xml><?xml version="1.0" encoding="utf-8"?>
-<w:endnotes xmlns:wpc="http://schemas.microsoft.com/office/word/2010/wordprocessingCanvas" xmlns:mc="http://schemas.openxmlformats.org/markup-compatibility/2006" xmlns:o="urn:schemas-microsoft-com:office:office" xmlns:r="http://schemas.openxmlformats.org/officeDocument/2006/relationships" xmlns:m="http://schemas.openxmlformats.org/officeDocument/2006/math" xmlns:v="urn:schemas-microsoft-com:vml" xmlns:wp14="http://schemas.microsoft.com/office/word/2010/wordprocessingDrawing" xmlns:wp="http://schemas.openxmlformats.org/drawingml/2006/wordprocessingDrawing" xmlns:w10="urn:schemas-microsoft-com:office:word" xmlns:w="http://schemas.openxmlformats.org/wordprocessingml/2006/main" xmlns:w14="http://schemas.microsoft.com/office/word/2010/wordml" xmlns:w15="http://schemas.microsoft.com/office/word/2012/wordml" xmlns:wpg="http://schemas.microsoft.com/office/word/2010/wordprocessingGroup" xmlns:wpi="http://schemas.microsoft.com/office/word/2010/wordprocessingInk" xmlns:wne="http://schemas.microsoft.com/office/word/2006/wordml" xmlns:wps="http://schemas.microsoft.com/office/word/2010/wordprocessingShape" mc:Ignorable="w14 w15 wp14">
+<w:endnotes xmlns:wpc="http://schemas.microsoft.com/office/word/2010/wordprocessingCanvas" xmlns:cx="http://schemas.microsoft.com/office/drawing/2014/chartex" xmlns:cx1="http://schemas.microsoft.com/office/drawing/2015/9/8/chartex" xmlns:cx2="http://schemas.microsoft.com/office/drawing/2015/10/21/chartex" xmlns:cx3="http://schemas.microsoft.com/office/drawing/2016/5/9/chartex" xmlns:cx4="http://schemas.microsoft.com/office/drawing/2016/5/10/chartex" xmlns:cx5="http://schemas.microsoft.com/office/drawing/2016/5/11/chartex" xmlns:cx6="http://schemas.microsoft.com/office/drawing/2016/5/12/chartex" xmlns:cx7="http://schemas.microsoft.com/office/drawing/2016/5/13/chartex" xmlns:cx8="http://schemas.microsoft.com/office/drawing/2016/5/14/chartex" xmlns:mc="http://schemas.openxmlformats.org/markup-compatibility/2006" xmlns:aink="http://schemas.microsoft.com/office/drawing/2016/ink" xmlns:am3d="http://schemas.microsoft.com/office/drawing/2017/model3d" xmlns:o="urn:schemas-microsoft-com:office:office" xmlns:r="http://schemas.openxmlformats.org/officeDocument/2006/relationships" xmlns:m="http://schemas.openxmlformats.org/officeDocument/2006/math" xmlns:v="urn:schemas-microsoft-com:vml" xmlns:wp14="http://schemas.microsoft.com/office/word/2010/wordprocessingDrawing" xmlns:wp="http://schemas.openxmlformats.org/drawingml/2006/wordprocessingDrawing" xmlns:w10="urn:schemas-microsoft-com:office:word" xmlns:w="http://schemas.openxmlformats.org/wordprocessingml/2006/main" xmlns:w14="http://schemas.microsoft.com/office/word/2010/wordml" xmlns:w15="http://schemas.microsoft.com/office/word/2012/wordml" xmlns:w16cid="http://schemas.microsoft.com/office/word/2016/wordml/cid" xmlns:w16se="http://schemas.microsoft.com/office/word/2015/wordml/symex" xmlns:wpg="http://schemas.microsoft.com/office/word/2010/wordprocessingGroup" xmlns:wpi="http://schemas.microsoft.com/office/word/2010/wordprocessingInk" xmlns:wne="http://schemas.microsoft.com/office/word/2006/wordml" xmlns:wps="http://schemas.microsoft.com/office/word/2010/wordprocessingShape" mc:Ignorable="w14 w15 w16se w16cid wp14">
   <w:endnote w:type="separator" w:id="-1">
     <w:p>
       <w:pPr>
@@ -904,38 +951,8 @@
 </w:endnotes>
 </file>
 
-<file path=word/footer1.xml><?xml version="1.0" encoding="utf-8"?>
-<w:ftr xmlns:wpc="http://schemas.microsoft.com/office/word/2010/wordprocessingCanvas" xmlns:mc="http://schemas.openxmlformats.org/markup-compatibility/2006" xmlns:o="urn:schemas-microsoft-com:office:office" xmlns:r="http://schemas.openxmlformats.org/officeDocument/2006/relationships" xmlns:m="http://schemas.openxmlformats.org/officeDocument/2006/math" xmlns:v="urn:schemas-microsoft-com:vml" xmlns:wp14="http://schemas.microsoft.com/office/word/2010/wordprocessingDrawing" xmlns:wp="http://schemas.openxmlformats.org/drawingml/2006/wordprocessingDrawing" xmlns:w10="urn:schemas-microsoft-com:office:word" xmlns:w="http://schemas.openxmlformats.org/wordprocessingml/2006/main" xmlns:w14="http://schemas.microsoft.com/office/word/2010/wordml" xmlns:w15="http://schemas.microsoft.com/office/word/2012/wordml" xmlns:wpg="http://schemas.microsoft.com/office/word/2010/wordprocessingGroup" xmlns:wpi="http://schemas.microsoft.com/office/word/2010/wordprocessingInk" xmlns:wne="http://schemas.microsoft.com/office/word/2006/wordml" xmlns:wps="http://schemas.microsoft.com/office/word/2010/wordprocessingShape" mc:Ignorable="w14 w15 wp14">
-  <w:p>
-    <w:pPr>
-      <w:pStyle w:val="Footer"/>
-    </w:pPr>
-  </w:p>
-</w:ftr>
-</file>
-
-<file path=word/footer2.xml><?xml version="1.0" encoding="utf-8"?>
-<w:ftr xmlns:wpc="http://schemas.microsoft.com/office/word/2010/wordprocessingCanvas" xmlns:mc="http://schemas.openxmlformats.org/markup-compatibility/2006" xmlns:o="urn:schemas-microsoft-com:office:office" xmlns:r="http://schemas.openxmlformats.org/officeDocument/2006/relationships" xmlns:m="http://schemas.openxmlformats.org/officeDocument/2006/math" xmlns:v="urn:schemas-microsoft-com:vml" xmlns:wp14="http://schemas.microsoft.com/office/word/2010/wordprocessingDrawing" xmlns:wp="http://schemas.openxmlformats.org/drawingml/2006/wordprocessingDrawing" xmlns:w10="urn:schemas-microsoft-com:office:word" xmlns:w="http://schemas.openxmlformats.org/wordprocessingml/2006/main" xmlns:w14="http://schemas.microsoft.com/office/word/2010/wordml" xmlns:w15="http://schemas.microsoft.com/office/word/2012/wordml" xmlns:wpg="http://schemas.microsoft.com/office/word/2010/wordprocessingGroup" xmlns:wpi="http://schemas.microsoft.com/office/word/2010/wordprocessingInk" xmlns:wne="http://schemas.microsoft.com/office/word/2006/wordml" xmlns:wps="http://schemas.microsoft.com/office/word/2010/wordprocessingShape" mc:Ignorable="w14 w15 wp14">
-  <w:p>
-    <w:pPr>
-      <w:pStyle w:val="Footer"/>
-    </w:pPr>
-  </w:p>
-</w:ftr>
-</file>
-
-<file path=word/footer3.xml><?xml version="1.0" encoding="utf-8"?>
-<w:ftr xmlns:wpc="http://schemas.microsoft.com/office/word/2010/wordprocessingCanvas" xmlns:mc="http://schemas.openxmlformats.org/markup-compatibility/2006" xmlns:o="urn:schemas-microsoft-com:office:office" xmlns:r="http://schemas.openxmlformats.org/officeDocument/2006/relationships" xmlns:m="http://schemas.openxmlformats.org/officeDocument/2006/math" xmlns:v="urn:schemas-microsoft-com:vml" xmlns:wp14="http://schemas.microsoft.com/office/word/2010/wordprocessingDrawing" xmlns:wp="http://schemas.openxmlformats.org/drawingml/2006/wordprocessingDrawing" xmlns:w10="urn:schemas-microsoft-com:office:word" xmlns:w="http://schemas.openxmlformats.org/wordprocessingml/2006/main" xmlns:w14="http://schemas.microsoft.com/office/word/2010/wordml" xmlns:w15="http://schemas.microsoft.com/office/word/2012/wordml" xmlns:wpg="http://schemas.microsoft.com/office/word/2010/wordprocessingGroup" xmlns:wpi="http://schemas.microsoft.com/office/word/2010/wordprocessingInk" xmlns:wne="http://schemas.microsoft.com/office/word/2006/wordml" xmlns:wps="http://schemas.microsoft.com/office/word/2010/wordprocessingShape" mc:Ignorable="w14 w15 wp14">
-  <w:p>
-    <w:pPr>
-      <w:pStyle w:val="Footer"/>
-    </w:pPr>
-  </w:p>
-</w:ftr>
-</file>
-
 <file path=word/footnotes.xml><?xml version="1.0" encoding="utf-8"?>
-<w:footnotes xmlns:wpc="http://schemas.microsoft.com/office/word/2010/wordprocessingCanvas" xmlns:mc="http://schemas.openxmlformats.org/markup-compatibility/2006" xmlns:o="urn:schemas-microsoft-com:office:office" xmlns:r="http://schemas.openxmlformats.org/officeDocument/2006/relationships" xmlns:m="http://schemas.openxmlformats.org/officeDocument/2006/math" xmlns:v="urn:schemas-microsoft-com:vml" xmlns:wp14="http://schemas.microsoft.com/office/word/2010/wordprocessingDrawing" xmlns:wp="http://schemas.openxmlformats.org/drawingml/2006/wordprocessingDrawing" xmlns:w10="urn:schemas-microsoft-com:office:word" xmlns:w="http://schemas.openxmlformats.org/wordprocessingml/2006/main" xmlns:w14="http://schemas.microsoft.com/office/word/2010/wordml" xmlns:w15="http://schemas.microsoft.com/office/word/2012/wordml" xmlns:wpg="http://schemas.microsoft.com/office/word/2010/wordprocessingGroup" xmlns:wpi="http://schemas.microsoft.com/office/word/2010/wordprocessingInk" xmlns:wne="http://schemas.microsoft.com/office/word/2006/wordml" xmlns:wps="http://schemas.microsoft.com/office/word/2010/wordprocessingShape" mc:Ignorable="w14 w15 wp14">
+<w:footnotes xmlns:wpc="http://schemas.microsoft.com/office/word/2010/wordprocessingCanvas" xmlns:cx="http://schemas.microsoft.com/office/drawing/2014/chartex" xmlns:cx1="http://schemas.microsoft.com/office/drawing/2015/9/8/chartex" xmlns:cx2="http://schemas.microsoft.com/office/drawing/2015/10/21/chartex" xmlns:cx3="http://schemas.microsoft.com/office/drawing/2016/5/9/chartex" xmlns:cx4="http://schemas.microsoft.com/office/drawing/2016/5/10/chartex" xmlns:cx5="http://schemas.microsoft.com/office/drawing/2016/5/11/chartex" xmlns:cx6="http://schemas.microsoft.com/office/drawing/2016/5/12/chartex" xmlns:cx7="http://schemas.microsoft.com/office/drawing/2016/5/13/chartex" xmlns:cx8="http://schemas.microsoft.com/office/drawing/2016/5/14/chartex" xmlns:mc="http://schemas.openxmlformats.org/markup-compatibility/2006" xmlns:aink="http://schemas.microsoft.com/office/drawing/2016/ink" xmlns:am3d="http://schemas.microsoft.com/office/drawing/2017/model3d" xmlns:o="urn:schemas-microsoft-com:office:office" xmlns:r="http://schemas.openxmlformats.org/officeDocument/2006/relationships" xmlns:m="http://schemas.openxmlformats.org/officeDocument/2006/math" xmlns:v="urn:schemas-microsoft-com:vml" xmlns:wp14="http://schemas.microsoft.com/office/word/2010/wordprocessingDrawing" xmlns:wp="http://schemas.openxmlformats.org/drawingml/2006/wordprocessingDrawing" xmlns:w10="urn:schemas-microsoft-com:office:word" xmlns:w="http://schemas.openxmlformats.org/wordprocessingml/2006/main" xmlns:w14="http://schemas.microsoft.com/office/word/2010/wordml" xmlns:w15="http://schemas.microsoft.com/office/word/2012/wordml" xmlns:w16cid="http://schemas.microsoft.com/office/word/2016/wordml/cid" xmlns:w16se="http://schemas.microsoft.com/office/word/2015/wordml/symex" xmlns:wpg="http://schemas.microsoft.com/office/word/2010/wordprocessingGroup" xmlns:wpi="http://schemas.microsoft.com/office/word/2010/wordprocessingInk" xmlns:wne="http://schemas.microsoft.com/office/word/2006/wordml" xmlns:wps="http://schemas.microsoft.com/office/word/2010/wordprocessingShape" mc:Ignorable="w14 w15 w16se w16cid wp14">
   <w:footnote w:type="separator" w:id="-1">
     <w:p>
       <w:pPr>
@@ -960,17 +977,7 @@
 </file>
 
 <file path=word/header1.xml><?xml version="1.0" encoding="utf-8"?>
-<w:hdr xmlns:wpc="http://schemas.microsoft.com/office/word/2010/wordprocessingCanvas" xmlns:mc="http://schemas.openxmlformats.org/markup-compatibility/2006" xmlns:o="urn:schemas-microsoft-com:office:office" xmlns:r="http://schemas.openxmlformats.org/officeDocument/2006/relationships" xmlns:m="http://schemas.openxmlformats.org/officeDocument/2006/math" xmlns:v="urn:schemas-microsoft-com:vml" xmlns:wp14="http://schemas.microsoft.com/office/word/2010/wordprocessingDrawing" xmlns:wp="http://schemas.openxmlformats.org/drawingml/2006/wordprocessingDrawing" xmlns:w10="urn:schemas-microsoft-com:office:word" xmlns:w="http://schemas.openxmlformats.org/wordprocessingml/2006/main" xmlns:w14="http://schemas.microsoft.com/office/word/2010/wordml" xmlns:w15="http://schemas.microsoft.com/office/word/2012/wordml" xmlns:wpg="http://schemas.microsoft.com/office/word/2010/wordprocessingGroup" xmlns:wpi="http://schemas.microsoft.com/office/word/2010/wordprocessingInk" xmlns:wne="http://schemas.microsoft.com/office/word/2006/wordml" xmlns:wps="http://schemas.microsoft.com/office/word/2010/wordprocessingShape" mc:Ignorable="w14 w15 wp14">
-  <w:p>
-    <w:pPr>
-      <w:pStyle w:val="Header"/>
-    </w:pPr>
-  </w:p>
-</w:hdr>
-</file>
-
-<file path=word/header2.xml><?xml version="1.0" encoding="utf-8"?>
-<w:hdr xmlns:wpc="http://schemas.microsoft.com/office/word/2010/wordprocessingCanvas" xmlns:mc="http://schemas.openxmlformats.org/markup-compatibility/2006" xmlns:o="urn:schemas-microsoft-com:office:office" xmlns:r="http://schemas.openxmlformats.org/officeDocument/2006/relationships" xmlns:m="http://schemas.openxmlformats.org/officeDocument/2006/math" xmlns:v="urn:schemas-microsoft-com:vml" xmlns:wp14="http://schemas.microsoft.com/office/word/2010/wordprocessingDrawing" xmlns:wp="http://schemas.openxmlformats.org/drawingml/2006/wordprocessingDrawing" xmlns:w10="urn:schemas-microsoft-com:office:word" xmlns:w="http://schemas.openxmlformats.org/wordprocessingml/2006/main" xmlns:w14="http://schemas.microsoft.com/office/word/2010/wordml" xmlns:w15="http://schemas.microsoft.com/office/word/2012/wordml" xmlns:wpg="http://schemas.microsoft.com/office/word/2010/wordprocessingGroup" xmlns:wpi="http://schemas.microsoft.com/office/word/2010/wordprocessingInk" xmlns:wne="http://schemas.microsoft.com/office/word/2006/wordml" xmlns:wps="http://schemas.microsoft.com/office/word/2010/wordprocessingShape" mc:Ignorable="w14 w15 wp14">
+<w:hdr xmlns:wpc="http://schemas.microsoft.com/office/word/2010/wordprocessingCanvas" xmlns:cx="http://schemas.microsoft.com/office/drawing/2014/chartex" xmlns:cx1="http://schemas.microsoft.com/office/drawing/2015/9/8/chartex" xmlns:cx2="http://schemas.microsoft.com/office/drawing/2015/10/21/chartex" xmlns:cx3="http://schemas.microsoft.com/office/drawing/2016/5/9/chartex" xmlns:cx4="http://schemas.microsoft.com/office/drawing/2016/5/10/chartex" xmlns:cx5="http://schemas.microsoft.com/office/drawing/2016/5/11/chartex" xmlns:cx6="http://schemas.microsoft.com/office/drawing/2016/5/12/chartex" xmlns:cx7="http://schemas.microsoft.com/office/drawing/2016/5/13/chartex" xmlns:cx8="http://schemas.microsoft.com/office/drawing/2016/5/14/chartex" xmlns:mc="http://schemas.openxmlformats.org/markup-compatibility/2006" xmlns:aink="http://schemas.microsoft.com/office/drawing/2016/ink" xmlns:am3d="http://schemas.microsoft.com/office/drawing/2017/model3d" xmlns:o="urn:schemas-microsoft-com:office:office" xmlns:r="http://schemas.openxmlformats.org/officeDocument/2006/relationships" xmlns:m="http://schemas.openxmlformats.org/officeDocument/2006/math" xmlns:v="urn:schemas-microsoft-com:vml" xmlns:wp14="http://schemas.microsoft.com/office/word/2010/wordprocessingDrawing" xmlns:wp="http://schemas.openxmlformats.org/drawingml/2006/wordprocessingDrawing" xmlns:w10="urn:schemas-microsoft-com:office:word" xmlns:w="http://schemas.openxmlformats.org/wordprocessingml/2006/main" xmlns:w14="http://schemas.microsoft.com/office/word/2010/wordml" xmlns:w15="http://schemas.microsoft.com/office/word/2012/wordml" xmlns:w16cid="http://schemas.microsoft.com/office/word/2016/wordml/cid" xmlns:w16se="http://schemas.microsoft.com/office/word/2015/wordml/symex" xmlns:wpg="http://schemas.microsoft.com/office/word/2010/wordprocessingGroup" xmlns:wpi="http://schemas.microsoft.com/office/word/2010/wordprocessingInk" xmlns:wne="http://schemas.microsoft.com/office/word/2006/wordml" xmlns:wps="http://schemas.microsoft.com/office/word/2010/wordprocessingShape" mc:Ignorable="w14 w15 w16se w16cid wp14">
   <w:tbl>
     <w:tblPr>
       <w:tblStyle w:val="TableGrid"/>
@@ -1043,10 +1050,10 @@
             <w:t xml:space="preserve">Date: </w:t>
           </w:r>
           <w:r>
-            <w:t>22</w:t>
+            <w:t>26/07</w:t>
           </w:r>
           <w:r>
-            <w:t>/03/2018</w:t>
+            <w:t>/2018</w:t>
           </w:r>
         </w:p>
       </w:tc>
@@ -1060,18 +1067,8 @@
 </w:hdr>
 </file>
 
-<file path=word/header3.xml><?xml version="1.0" encoding="utf-8"?>
-<w:hdr xmlns:wpc="http://schemas.microsoft.com/office/word/2010/wordprocessingCanvas" xmlns:mc="http://schemas.openxmlformats.org/markup-compatibility/2006" xmlns:o="urn:schemas-microsoft-com:office:office" xmlns:r="http://schemas.openxmlformats.org/officeDocument/2006/relationships" xmlns:m="http://schemas.openxmlformats.org/officeDocument/2006/math" xmlns:v="urn:schemas-microsoft-com:vml" xmlns:wp14="http://schemas.microsoft.com/office/word/2010/wordprocessingDrawing" xmlns:wp="http://schemas.openxmlformats.org/drawingml/2006/wordprocessingDrawing" xmlns:w10="urn:schemas-microsoft-com:office:word" xmlns:w="http://schemas.openxmlformats.org/wordprocessingml/2006/main" xmlns:w14="http://schemas.microsoft.com/office/word/2010/wordml" xmlns:w15="http://schemas.microsoft.com/office/word/2012/wordml" xmlns:wpg="http://schemas.microsoft.com/office/word/2010/wordprocessingGroup" xmlns:wpi="http://schemas.microsoft.com/office/word/2010/wordprocessingInk" xmlns:wne="http://schemas.microsoft.com/office/word/2006/wordml" xmlns:wps="http://schemas.microsoft.com/office/word/2010/wordprocessingShape" mc:Ignorable="w14 w15 wp14">
-  <w:p>
-    <w:pPr>
-      <w:pStyle w:val="Header"/>
-    </w:pPr>
-  </w:p>
-</w:hdr>
-</file>
-
 <file path=word/numbering.xml><?xml version="1.0" encoding="utf-8"?>
-<w:numbering xmlns:wpc="http://schemas.microsoft.com/office/word/2010/wordprocessingCanvas" xmlns:mc="http://schemas.openxmlformats.org/markup-compatibility/2006" xmlns:o="urn:schemas-microsoft-com:office:office" xmlns:r="http://schemas.openxmlformats.org/officeDocument/2006/relationships" xmlns:m="http://schemas.openxmlformats.org/officeDocument/2006/math" xmlns:v="urn:schemas-microsoft-com:vml" xmlns:wp14="http://schemas.microsoft.com/office/word/2010/wordprocessingDrawing" xmlns:wp="http://schemas.openxmlformats.org/drawingml/2006/wordprocessingDrawing" xmlns:w10="urn:schemas-microsoft-com:office:word" xmlns:w="http://schemas.openxmlformats.org/wordprocessingml/2006/main" xmlns:w14="http://schemas.microsoft.com/office/word/2010/wordml" xmlns:w15="http://schemas.microsoft.com/office/word/2012/wordml" xmlns:wpg="http://schemas.microsoft.com/office/word/2010/wordprocessingGroup" xmlns:wpi="http://schemas.microsoft.com/office/word/2010/wordprocessingInk" xmlns:wne="http://schemas.microsoft.com/office/word/2006/wordml" xmlns:wps="http://schemas.microsoft.com/office/word/2010/wordprocessingShape" mc:Ignorable="w14 w15 wp14">
+<w:numbering xmlns:wpc="http://schemas.microsoft.com/office/word/2010/wordprocessingCanvas" xmlns:cx="http://schemas.microsoft.com/office/drawing/2014/chartex" xmlns:cx1="http://schemas.microsoft.com/office/drawing/2015/9/8/chartex" xmlns:cx2="http://schemas.microsoft.com/office/drawing/2015/10/21/chartex" xmlns:cx3="http://schemas.microsoft.com/office/drawing/2016/5/9/chartex" xmlns:cx4="http://schemas.microsoft.com/office/drawing/2016/5/10/chartex" xmlns:cx5="http://schemas.microsoft.com/office/drawing/2016/5/11/chartex" xmlns:cx6="http://schemas.microsoft.com/office/drawing/2016/5/12/chartex" xmlns:cx7="http://schemas.microsoft.com/office/drawing/2016/5/13/chartex" xmlns:cx8="http://schemas.microsoft.com/office/drawing/2016/5/14/chartex" xmlns:mc="http://schemas.openxmlformats.org/markup-compatibility/2006" xmlns:aink="http://schemas.microsoft.com/office/drawing/2016/ink" xmlns:am3d="http://schemas.microsoft.com/office/drawing/2017/model3d" xmlns:o="urn:schemas-microsoft-com:office:office" xmlns:r="http://schemas.openxmlformats.org/officeDocument/2006/relationships" xmlns:m="http://schemas.openxmlformats.org/officeDocument/2006/math" xmlns:v="urn:schemas-microsoft-com:vml" xmlns:wp14="http://schemas.microsoft.com/office/word/2010/wordprocessingDrawing" xmlns:wp="http://schemas.openxmlformats.org/drawingml/2006/wordprocessingDrawing" xmlns:w10="urn:schemas-microsoft-com:office:word" xmlns:w="http://schemas.openxmlformats.org/wordprocessingml/2006/main" xmlns:w14="http://schemas.microsoft.com/office/word/2010/wordml" xmlns:w15="http://schemas.microsoft.com/office/word/2012/wordml" xmlns:w16cid="http://schemas.microsoft.com/office/word/2016/wordml/cid" xmlns:w16se="http://schemas.microsoft.com/office/word/2015/wordml/symex" xmlns:wpg="http://schemas.microsoft.com/office/word/2010/wordprocessingGroup" xmlns:wpi="http://schemas.microsoft.com/office/word/2010/wordprocessingInk" xmlns:wne="http://schemas.microsoft.com/office/word/2006/wordml" xmlns:wps="http://schemas.microsoft.com/office/word/2010/wordprocessingShape" mc:Ignorable="w14 w15 w16se w16cid wp14">
   <w:abstractNum w:abstractNumId="0" w15:restartNumberingAfterBreak="0">
     <w:nsid w:val="1D951388"/>
     <w:multiLevelType w:val="hybridMultilevel"/>
@@ -2163,7 +2160,7 @@
 </file>
 
 <file path=word/styles.xml><?xml version="1.0" encoding="utf-8"?>
-<w:styles xmlns:mc="http://schemas.openxmlformats.org/markup-compatibility/2006" xmlns:r="http://schemas.openxmlformats.org/officeDocument/2006/relationships" xmlns:w="http://schemas.openxmlformats.org/wordprocessingml/2006/main" xmlns:w14="http://schemas.microsoft.com/office/word/2010/wordml" xmlns:w15="http://schemas.microsoft.com/office/word/2012/wordml" mc:Ignorable="w14 w15">
+<w:styles xmlns:mc="http://schemas.openxmlformats.org/markup-compatibility/2006" xmlns:r="http://schemas.openxmlformats.org/officeDocument/2006/relationships" xmlns:w="http://schemas.openxmlformats.org/wordprocessingml/2006/main" xmlns:w14="http://schemas.microsoft.com/office/word/2010/wordml" xmlns:w15="http://schemas.microsoft.com/office/word/2012/wordml" xmlns:w16cid="http://schemas.microsoft.com/office/word/2016/wordml/cid" xmlns:w16se="http://schemas.microsoft.com/office/word/2015/wordml/symex" mc:Ignorable="w14 w15 w16se w16cid">
   <w:docDefaults>
     <w:rPrDefault>
       <w:rPr>
@@ -2179,7 +2176,7 @@
       </w:pPr>
     </w:pPrDefault>
   </w:docDefaults>
-  <w:latentStyles w:defLockedState="0" w:defUIPriority="99" w:defSemiHidden="0" w:defUnhideWhenUsed="0" w:defQFormat="0" w:count="371">
+  <w:latentStyles w:defLockedState="0" w:defUIPriority="99" w:defSemiHidden="0" w:defUnhideWhenUsed="0" w:defQFormat="0" w:count="375">
     <w:lsdException w:name="Normal" w:uiPriority="0" w:qFormat="1"/>
     <w:lsdException w:name="heading 1" w:uiPriority="9" w:qFormat="1"/>
     <w:lsdException w:name="heading 2" w:semiHidden="1" w:uiPriority="9" w:unhideWhenUsed="1" w:qFormat="1"/>
@@ -2285,7 +2282,6 @@
     <w:lsdException w:name="HTML Sample" w:semiHidden="1" w:unhideWhenUsed="1"/>
     <w:lsdException w:name="HTML Typewriter" w:semiHidden="1" w:unhideWhenUsed="1"/>
     <w:lsdException w:name="HTML Variable" w:semiHidden="1" w:unhideWhenUsed="1"/>
-    <w:lsdException w:name="Normal Table" w:semiHidden="1" w:unhideWhenUsed="1"/>
     <w:lsdException w:name="annotation subject" w:semiHidden="1" w:unhideWhenUsed="1"/>
     <w:lsdException w:name="No List" w:semiHidden="1" w:unhideWhenUsed="1"/>
     <w:lsdException w:name="Outline List 1" w:semiHidden="1" w:unhideWhenUsed="1"/>
@@ -2329,10 +2325,8 @@
     <w:lsdException w:name="Table Elegant" w:semiHidden="1" w:unhideWhenUsed="1"/>
     <w:lsdException w:name="Table Professional" w:semiHidden="1" w:unhideWhenUsed="1"/>
     <w:lsdException w:name="Table Subtle 1" w:semiHidden="1" w:unhideWhenUsed="1"/>
-    <w:lsdException w:name="Table Subtle 2" w:semiHidden="1" w:unhideWhenUsed="1"/>
     <w:lsdException w:name="Table Web 1" w:semiHidden="1" w:unhideWhenUsed="1"/>
     <w:lsdException w:name="Table Web 2" w:semiHidden="1" w:unhideWhenUsed="1"/>
-    <w:lsdException w:name="Table Web 3" w:semiHidden="1" w:unhideWhenUsed="1"/>
     <w:lsdException w:name="Balloon Text" w:semiHidden="1" w:unhideWhenUsed="1"/>
     <w:lsdException w:name="Table Grid" w:uiPriority="39"/>
     <w:lsdException w:name="Table Theme" w:semiHidden="1" w:unhideWhenUsed="1"/>
@@ -2551,6 +2545,10 @@
     <w:lsdException w:name="List Table 5 Dark Accent 6" w:uiPriority="50"/>
     <w:lsdException w:name="List Table 6 Colorful Accent 6" w:uiPriority="51"/>
     <w:lsdException w:name="List Table 7 Colorful Accent 6" w:uiPriority="52"/>
+    <w:lsdException w:name="Mention" w:semiHidden="1" w:unhideWhenUsed="1"/>
+    <w:lsdException w:name="Smart Hyperlink" w:semiHidden="1" w:unhideWhenUsed="1"/>
+    <w:lsdException w:name="Hashtag" w:semiHidden="1" w:unhideWhenUsed="1"/>
+    <w:lsdException w:name="Unresolved Mention" w:semiHidden="1" w:unhideWhenUsed="1"/>
   </w:latentStyles>
   <w:style w:type="paragraph" w:default="1" w:styleId="Normal">
     <w:name w:val="Normal"/>

</xml_diff>